<commit_message>
actualització documentació SIC 2.0
</commit_message>
<xml_diff>
--- a/static/related/sic/howto/SIC - Howto - Obrir peticions SIC a Autoservei Remedy.docx
+++ b/static/related/sic/howto/SIC - Howto - Obrir peticions SIC a Autoservei Remedy.docx
@@ -7303,7 +7303,7 @@
               <w:rPr>
                 <w:noProof/>
               </w:rPr>
-              <w:t>6</w:t>
+              <w:t>10</w:t>
             </w:r>
             <w:r>
               <w:rPr>
@@ -10254,7 +10254,7 @@
 </file>
 
 <file path=customXml/itemProps1.xml><?xml version="1.0" encoding="utf-8"?>
-<ds:datastoreItem xmlns:ds="http://schemas.openxmlformats.org/officeDocument/2006/customXml" ds:itemID="{A791C9B4-6156-4EA4-A6B7-E8AF658DB44A}">
+<ds:datastoreItem xmlns:ds="http://schemas.openxmlformats.org/officeDocument/2006/customXml" ds:itemID="{54E7F3C9-4321-4034-8815-5B359B087A40}">
   <ds:schemaRefs>
     <ds:schemaRef ds:uri="http://schemas.openxmlformats.org/officeDocument/2006/bibliography"/>
   </ds:schemaRefs>

</xml_diff>